<commit_message>
Dodane pole nr dokumentu i poprawione sortowanie wyników w teczce pracownika i raporcie pdf. Uwaga: w postgres tabela Pliki trzeba utworzyć kolumnę "nrdokumentu" - numeric (5,0) domyślna wartość 0.
</commit_message>
<xml_diff>
--- a/Pierwsze skanowanie Top Gen 19-20.12.2017/Uwagi ze skanowania Top Gen 19-20.12.2017.docx
+++ b/Pierwsze skanowanie Top Gen 19-20.12.2017/Uwagi ze skanowania Top Gen 19-20.12.2017.docx
@@ -245,58 +245,170 @@
         <w:jc w:val="both"/>
       </w:pPr>
       <w:r>
-        <w:t>Możliwość obracania pliku PDF</w:t>
+        <w:t>Możliwość obracania pliku PDF.</w:t>
+      </w:r>
+    </w:p>
+    <w:p>
+      <w:pPr>
+        <w:pStyle w:val="Akapitzlist"/>
+        <w:numPr>
+          <w:ilvl w:val="0"/>
+          <w:numId w:val="1"/>
+        </w:numPr>
+        <w:jc w:val="both"/>
+      </w:pPr>
+      <w:r>
+        <w:t>Umożliwić poruszanie się po liście dokumentów za pomocą strzałek gór/dół.</w:t>
+      </w:r>
+    </w:p>
+    <w:p>
+      <w:pPr>
+        <w:pStyle w:val="Akapitzlist"/>
+        <w:numPr>
+          <w:ilvl w:val="0"/>
+          <w:numId w:val="1"/>
+        </w:numPr>
+        <w:jc w:val="both"/>
+      </w:pPr>
+      <w:r>
+        <w:t>Umożliwić przesuwanie modala opisu dokumentu, żeby odsłonić PDF spod spodu. Wg pań z TopF najlepiej, żeby modal domyślnie wyświetlał się</w:t>
+      </w:r>
+      <w:r>
+        <w:t xml:space="preserve"> po lewej stronie. Brzydko, ale funkcjonalnie ;))</w:t>
+      </w:r>
+    </w:p>
+    <w:p>
+      <w:pPr>
+        <w:pStyle w:val="Akapitzlist"/>
+        <w:numPr>
+          <w:ilvl w:val="0"/>
+          <w:numId w:val="1"/>
+        </w:numPr>
+        <w:jc w:val="both"/>
+      </w:pPr>
+      <w:r>
+        <w:t xml:space="preserve">Widok </w:t>
+      </w:r>
+      <w:r>
+        <w:rPr>
+          <w:i/>
+        </w:rPr>
+        <w:t>Teczka pracownika</w:t>
+      </w:r>
+      <w:r>
+        <w:rPr>
+          <w:i/>
+        </w:rPr>
+        <w:t xml:space="preserve"> </w:t>
+      </w:r>
+      <w:r>
+        <w:t>– tabela:</w:t>
+      </w:r>
+    </w:p>
+    <w:p>
+      <w:pPr>
+        <w:pStyle w:val="Akapitzlist"/>
+        <w:numPr>
+          <w:ilvl w:val="0"/>
+          <w:numId w:val="3"/>
+        </w:numPr>
+        <w:jc w:val="both"/>
+      </w:pPr>
+      <w:r>
+        <w:t xml:space="preserve">dodać pole „Dział teczki” </w:t>
+      </w:r>
+      <w:r>
+        <w:t xml:space="preserve"> </w:t>
+      </w:r>
+      <w:r>
+        <w:rPr>
+          <w:color w:val="FF0000"/>
+        </w:rPr>
+        <w:t>//</w:t>
+      </w:r>
+      <w:r>
+        <w:rPr>
+          <w:color w:val="FF0000"/>
+        </w:rPr>
+        <w:t>Michał/</w:t>
+      </w:r>
+      <w:r>
+        <w:rPr>
+          <w:color w:val="FF0000"/>
+        </w:rPr>
+        <w:t xml:space="preserve">W BE </w:t>
+      </w:r>
+      <w:r>
+        <w:rPr>
+          <w:color w:val="FF0000"/>
+        </w:rPr>
+        <w:t>zrobione, pozostał FE</w:t>
+      </w:r>
+    </w:p>
+    <w:p>
+      <w:pPr>
+        <w:pStyle w:val="Akapitzlist"/>
+        <w:numPr>
+          <w:ilvl w:val="0"/>
+          <w:numId w:val="3"/>
+        </w:numPr>
+        <w:jc w:val="both"/>
+      </w:pPr>
+      <w:r>
+        <w:t xml:space="preserve">dodać pole </w:t>
+      </w:r>
+      <w:r>
+        <w:t xml:space="preserve">nr dokumentu  - w teczce wszystkie dokumenty są numerowane. Uzgodnię mailem z TopF czy stosują numerację ciągłą dla całej teczki czy każdy dział ma osobną (1A, 2A, 1B, 2B…) </w:t>
+      </w:r>
+      <w:r>
+        <w:rPr>
+          <w:color w:val="FF0000"/>
+        </w:rPr>
+        <w:t>//Michał/W BE zrobione, pozostał FE</w:t>
+      </w:r>
+    </w:p>
+    <w:p>
+      <w:pPr>
+        <w:pStyle w:val="Akapitzlist"/>
+        <w:numPr>
+          <w:ilvl w:val="0"/>
+          <w:numId w:val="3"/>
+        </w:numPr>
+        <w:jc w:val="both"/>
+      </w:pPr>
+      <w:r>
+        <w:t>sortowanie tabeli po numerze dokumentu</w:t>
       </w:r>
       <w:r>
         <w:t>.</w:t>
       </w:r>
-    </w:p>
-    <w:p>
-      <w:pPr>
-        <w:pStyle w:val="Akapitzlist"/>
-        <w:numPr>
-          <w:ilvl w:val="0"/>
-          <w:numId w:val="1"/>
-        </w:numPr>
-        <w:jc w:val="both"/>
-      </w:pPr>
-      <w:r>
-        <w:t>Umożliwić poruszanie się po liście dokumentów za pomocą strzałek gór/dół.</w:t>
-      </w:r>
-    </w:p>
-    <w:p>
-      <w:pPr>
-        <w:pStyle w:val="Akapitzlist"/>
-        <w:numPr>
-          <w:ilvl w:val="0"/>
-          <w:numId w:val="1"/>
-        </w:numPr>
-        <w:jc w:val="both"/>
-      </w:pPr>
-      <w:r>
-        <w:t>Umożliwić przesuwanie modala opisu dokumentu, żeby odsłonić PDF spod spodu. Wg pań z TopF najlepiej, żeby modal domyślnie wyświetlał się</w:t>
-      </w:r>
-      <w:r>
-        <w:t xml:space="preserve"> po lewej stronie. Brzydko, ale funkcjonalnie ;))</w:t>
-      </w:r>
-    </w:p>
-    <w:p>
-      <w:pPr>
-        <w:pStyle w:val="Akapitzlist"/>
-        <w:numPr>
-          <w:ilvl w:val="0"/>
-          <w:numId w:val="1"/>
-        </w:numPr>
-        <w:jc w:val="both"/>
-      </w:pPr>
-      <w:r>
-        <w:t xml:space="preserve">Widok </w:t>
+      <w:r>
+        <w:t xml:space="preserve"> </w:t>
+      </w:r>
+      <w:r>
+        <w:rPr>
+          <w:color w:val="FF0000"/>
+        </w:rPr>
+        <w:t>//Michał/W BE zrobione – sortowanie podwójne, w pierwszej kolejności po dziale teczki, potem po numerze dokumentu. Pozostał FE.</w:t>
+      </w:r>
+    </w:p>
+    <w:p>
+      <w:pPr>
+        <w:pStyle w:val="Akapitzlist"/>
+        <w:numPr>
+          <w:ilvl w:val="0"/>
+          <w:numId w:val="3"/>
+        </w:numPr>
+        <w:jc w:val="both"/>
+      </w:pPr>
+      <w:r>
+        <w:t xml:space="preserve">w kolumnie </w:t>
       </w:r>
       <w:r>
         <w:rPr>
           <w:i/>
         </w:rPr>
-        <w:t>Teczka pracownika</w:t>
+        <w:t>Pracownik</w:t>
       </w:r>
       <w:r>
         <w:rPr>
@@ -305,7 +417,10 @@
         <w:t xml:space="preserve"> </w:t>
       </w:r>
       <w:r>
-        <w:t>– tabela:</w:t>
+        <w:t>ma być nazwisko i pierwsza litera imienia z kropką (Nawałka A.), żeby zaoszczędzić miejsce</w:t>
+      </w:r>
+      <w:r>
+        <w:t>.</w:t>
       </w:r>
     </w:p>
     <w:p>
@@ -318,93 +433,19 @@
         <w:jc w:val="both"/>
       </w:pPr>
       <w:r>
-        <w:t xml:space="preserve">dodać pole „Dział teczki” </w:t>
-      </w:r>
-    </w:p>
-    <w:p>
-      <w:pPr>
-        <w:pStyle w:val="Akapitzlist"/>
-        <w:numPr>
-          <w:ilvl w:val="0"/>
-          <w:numId w:val="3"/>
-        </w:numPr>
-        <w:jc w:val="both"/>
-      </w:pPr>
-      <w:r>
-        <w:t xml:space="preserve">dodać pole </w:t>
-      </w:r>
-      <w:r>
-        <w:t xml:space="preserve">nr dokumentu  - w teczce wszystkie dokumenty są numerowane. Uzgodnię mailem z TopF czy stosują numerację ciągłą dla całej teczki czy każdy dział ma osobną (1A, 2A, 1B, 2B…) </w:t>
-      </w:r>
-    </w:p>
-    <w:p>
-      <w:pPr>
-        <w:pStyle w:val="Akapitzlist"/>
-        <w:numPr>
-          <w:ilvl w:val="0"/>
-          <w:numId w:val="3"/>
-        </w:numPr>
-        <w:jc w:val="both"/>
-      </w:pPr>
-      <w:r>
-        <w:t>sortowanie tabeli po numerze dokumentu</w:t>
-      </w:r>
-      <w:r>
-        <w:t>.</w:t>
-      </w:r>
-    </w:p>
-    <w:p>
-      <w:pPr>
-        <w:pStyle w:val="Akapitzlist"/>
-        <w:numPr>
-          <w:ilvl w:val="0"/>
-          <w:numId w:val="3"/>
-        </w:numPr>
-        <w:jc w:val="both"/>
-      </w:pPr>
-      <w:r>
         <w:t xml:space="preserve">w kolumnie </w:t>
       </w:r>
       <w:r>
         <w:rPr>
           <w:i/>
         </w:rPr>
-        <w:t>Pracownik</w:t>
-      </w:r>
-      <w:r>
-        <w:rPr>
-          <w:i/>
-        </w:rPr>
-        <w:t xml:space="preserve"> </w:t>
-      </w:r>
-      <w:r>
-        <w:t>ma być nazwisko i pierwsza litera imienia z kropką (Nawałka A.), żeby zaoszczędzić miejsce</w:t>
-      </w:r>
-      <w:r>
-        <w:t>.</w:t>
-      </w:r>
-    </w:p>
-    <w:p>
-      <w:pPr>
-        <w:pStyle w:val="Akapitzlist"/>
-        <w:numPr>
-          <w:ilvl w:val="0"/>
-          <w:numId w:val="3"/>
-        </w:numPr>
-        <w:jc w:val="both"/>
-      </w:pPr>
-      <w:r>
-        <w:t xml:space="preserve">w kolumnie </w:t>
-      </w:r>
-      <w:r>
-        <w:rPr>
-          <w:i/>
-        </w:rPr>
         <w:t>Rodzaj dokumentu</w:t>
       </w:r>
       <w:r>
         <w:t xml:space="preserve"> pełna nazwa, a nie mnemonik.</w:t>
       </w:r>
+      <w:bookmarkStart w:id="0" w:name="_GoBack"/>
+      <w:bookmarkEnd w:id="0"/>
     </w:p>
     <w:p>
       <w:pPr>
@@ -507,12 +548,7 @@
         <w:t xml:space="preserve"> – przy ostatnich trzech czas zszedł do ok. 40 min/teczka i to chyba najkrótszy czas, jaki można realnie</w:t>
       </w:r>
       <w:r>
-        <w:t xml:space="preserve"> zakładać, biorąc pod uwagę zmęczenie pracownika opisującego</w:t>
-      </w:r>
-      <w:bookmarkStart w:id="0" w:name="_GoBack"/>
-      <w:bookmarkEnd w:id="0"/>
-      <w:r>
-        <w:t xml:space="preserve"> i monotonność czynności.</w:t>
+        <w:t xml:space="preserve"> zakładać, biorąc pod uwagę zmęczenie pracownika opisującego i monotonność czynności.</w:t>
       </w:r>
     </w:p>
     <w:p>

</xml_diff>